<commit_message>
testing travis ci sonarqube integration
</commit_message>
<xml_diff>
--- a/documentation/progress-report.docx
+++ b/documentation/progress-report.docx
@@ -388,7 +388,67 @@
         </w:tabs>
       </w:pPr>
       <w:r>
-        <w:t xml:space="preserve">Tests generated for login </w:t>
+        <w:t>Tests generated for login</w:t>
+      </w:r>
+    </w:p>
+    <w:p>
+      <w:pPr>
+        <w:pStyle w:val="ListParagraph"/>
+        <w:numPr>
+          <w:ilvl w:val="0"/>
+          <w:numId w:val="1"/>
+        </w:numPr>
+        <w:tabs>
+          <w:tab w:val="right" w:pos="9975"/>
+        </w:tabs>
+      </w:pPr>
+      <w:r>
+        <w:t>view/add/remove student</w:t>
+      </w:r>
+    </w:p>
+    <w:p>
+      <w:pPr>
+        <w:pStyle w:val="ListParagraph"/>
+        <w:numPr>
+          <w:ilvl w:val="0"/>
+          <w:numId w:val="1"/>
+        </w:numPr>
+        <w:tabs>
+          <w:tab w:val="right" w:pos="9975"/>
+        </w:tabs>
+      </w:pPr>
+      <w:r>
+        <w:t>view/add/remove class</w:t>
+      </w:r>
+    </w:p>
+    <w:p>
+      <w:pPr>
+        <w:pStyle w:val="ListParagraph"/>
+        <w:numPr>
+          <w:ilvl w:val="0"/>
+          <w:numId w:val="1"/>
+        </w:numPr>
+        <w:tabs>
+          <w:tab w:val="right" w:pos="9975"/>
+        </w:tabs>
+      </w:pPr>
+      <w:r>
+        <w:t>view/add/remove exercise</w:t>
+      </w:r>
+    </w:p>
+    <w:p>
+      <w:pPr>
+        <w:pStyle w:val="ListParagraph"/>
+        <w:numPr>
+          <w:ilvl w:val="0"/>
+          <w:numId w:val="1"/>
+        </w:numPr>
+        <w:tabs>
+          <w:tab w:val="right" w:pos="9975"/>
+        </w:tabs>
+      </w:pPr>
+      <w:r>
+        <w:t>exercise submit hash box</w:t>
       </w:r>
     </w:p>
     <w:p>
@@ -521,51 +581,6 @@
         </w:tabs>
       </w:pPr>
       <w:r>
-        <w:t>view/add/remove student</w:t>
-      </w:r>
-    </w:p>
-    <w:p>
-      <w:pPr>
-        <w:pStyle w:val="ListParagraph"/>
-        <w:numPr>
-          <w:ilvl w:val="0"/>
-          <w:numId w:val="1"/>
-        </w:numPr>
-        <w:tabs>
-          <w:tab w:val="right" w:pos="9975"/>
-        </w:tabs>
-      </w:pPr>
-      <w:r>
-        <w:t>view/add/remove class</w:t>
-      </w:r>
-    </w:p>
-    <w:p>
-      <w:pPr>
-        <w:pStyle w:val="ListParagraph"/>
-        <w:numPr>
-          <w:ilvl w:val="0"/>
-          <w:numId w:val="1"/>
-        </w:numPr>
-        <w:tabs>
-          <w:tab w:val="right" w:pos="9975"/>
-        </w:tabs>
-      </w:pPr>
-      <w:r>
-        <w:t>view/add/remove exercise</w:t>
-      </w:r>
-    </w:p>
-    <w:p>
-      <w:pPr>
-        <w:pStyle w:val="ListParagraph"/>
-        <w:numPr>
-          <w:ilvl w:val="0"/>
-          <w:numId w:val="1"/>
-        </w:numPr>
-        <w:tabs>
-          <w:tab w:val="right" w:pos="9975"/>
-        </w:tabs>
-      </w:pPr>
-      <w:r>
         <w:t xml:space="preserve">get button to turn on </w:t>
       </w:r>
       <w:proofErr w:type="spellStart"/>
@@ -589,28 +604,22 @@
         </w:tabs>
       </w:pPr>
       <w:r>
-        <w:t xml:space="preserve">exercise </w:t>
-      </w:r>
-      <w:r>
-        <w:t>button stop</w:t>
-      </w:r>
-    </w:p>
-    <w:p>
-      <w:pPr>
-        <w:pStyle w:val="ListParagraph"/>
-        <w:numPr>
-          <w:ilvl w:val="0"/>
-          <w:numId w:val="1"/>
-        </w:numPr>
-        <w:tabs>
-          <w:tab w:val="right" w:pos="9975"/>
-        </w:tabs>
-      </w:pPr>
-      <w:r>
-        <w:t xml:space="preserve">exercise </w:t>
-      </w:r>
-      <w:r>
-        <w:t>button reset</w:t>
+        <w:t>exercise button stop</w:t>
+      </w:r>
+    </w:p>
+    <w:p>
+      <w:pPr>
+        <w:pStyle w:val="ListParagraph"/>
+        <w:numPr>
+          <w:ilvl w:val="0"/>
+          <w:numId w:val="1"/>
+        </w:numPr>
+        <w:tabs>
+          <w:tab w:val="right" w:pos="9975"/>
+        </w:tabs>
+      </w:pPr>
+      <w:r>
+        <w:t>exercise button reset</w:t>
       </w:r>
     </w:p>
     <w:p>
@@ -626,24 +635,6 @@
       </w:pPr>
       <w:r>
         <w:t>status of exercises</w:t>
-      </w:r>
-    </w:p>
-    <w:p>
-      <w:pPr>
-        <w:pStyle w:val="ListParagraph"/>
-        <w:numPr>
-          <w:ilvl w:val="0"/>
-          <w:numId w:val="1"/>
-        </w:numPr>
-        <w:tabs>
-          <w:tab w:val="right" w:pos="9975"/>
-        </w:tabs>
-      </w:pPr>
-      <w:r>
-        <w:t xml:space="preserve">exercise </w:t>
-      </w:r>
-      <w:r>
-        <w:t>submit hash box</w:t>
       </w:r>
     </w:p>
     <w:p>
@@ -682,168 +673,195 @@
         </w:tabs>
       </w:pPr>
       <w:r>
-        <w:t>dynamically</w:t>
+        <w:t>dynamically make hash value and copy it in upon creation</w:t>
+      </w:r>
+    </w:p>
+    <w:p>
+      <w:pPr>
+        <w:pStyle w:val="ListParagraph"/>
+        <w:numPr>
+          <w:ilvl w:val="0"/>
+          <w:numId w:val="1"/>
+        </w:numPr>
+        <w:tabs>
+          <w:tab w:val="right" w:pos="9975"/>
+        </w:tabs>
+      </w:pPr>
+      <w:r>
+        <w:t>port allocator</w:t>
+      </w:r>
+    </w:p>
+    <w:p>
+      <w:pPr>
+        <w:pStyle w:val="ListParagraph"/>
+        <w:numPr>
+          <w:ilvl w:val="0"/>
+          <w:numId w:val="1"/>
+        </w:numPr>
+        <w:tabs>
+          <w:tab w:val="right" w:pos="9975"/>
+        </w:tabs>
+      </w:pPr>
+      <w:proofErr w:type="spellStart"/>
+      <w:r>
+        <w:t>sql</w:t>
+      </w:r>
+      <w:proofErr w:type="spellEnd"/>
+      <w:r>
+        <w:t xml:space="preserve"> injection exercise</w:t>
+      </w:r>
+    </w:p>
+    <w:p>
+      <w:pPr>
+        <w:pStyle w:val="ListParagraph"/>
+        <w:numPr>
+          <w:ilvl w:val="0"/>
+          <w:numId w:val="1"/>
+        </w:numPr>
+        <w:tabs>
+          <w:tab w:val="right" w:pos="9975"/>
+        </w:tabs>
+      </w:pPr>
+      <w:r>
+        <w:t>cross site scripting exercise</w:t>
+      </w:r>
+    </w:p>
+    <w:p>
+      <w:pPr>
+        <w:pStyle w:val="ListParagraph"/>
+        <w:numPr>
+          <w:ilvl w:val="0"/>
+          <w:numId w:val="1"/>
+        </w:numPr>
+        <w:tabs>
+          <w:tab w:val="right" w:pos="9975"/>
+        </w:tabs>
+      </w:pPr>
+      <w:r>
+        <w:t>buffer overflow exercise</w:t>
+      </w:r>
+    </w:p>
+    <w:p>
+      <w:pPr>
+        <w:pStyle w:val="ListParagraph"/>
+        <w:numPr>
+          <w:ilvl w:val="0"/>
+          <w:numId w:val="1"/>
+        </w:numPr>
+        <w:tabs>
+          <w:tab w:val="right" w:pos="9975"/>
+        </w:tabs>
+      </w:pPr>
+      <w:r>
+        <w:t>format string exercise</w:t>
+      </w:r>
+    </w:p>
+    <w:p>
+      <w:pPr>
+        <w:pStyle w:val="ListParagraph"/>
+        <w:numPr>
+          <w:ilvl w:val="0"/>
+          <w:numId w:val="1"/>
+        </w:numPr>
+        <w:tabs>
+          <w:tab w:val="right" w:pos="9975"/>
+        </w:tabs>
+      </w:pPr>
+      <w:r>
+        <w:t>hard coded password exercise</w:t>
+      </w:r>
+    </w:p>
+    <w:p>
+      <w:pPr>
+        <w:pStyle w:val="ListParagraph"/>
+        <w:numPr>
+          <w:ilvl w:val="0"/>
+          <w:numId w:val="1"/>
+        </w:numPr>
+        <w:tabs>
+          <w:tab w:val="right" w:pos="9975"/>
+        </w:tabs>
+      </w:pPr>
+      <w:r>
+        <w:t>make sure all of these automatically load upon startup</w:t>
+      </w:r>
+    </w:p>
+    <w:p>
+      <w:pPr>
+        <w:pStyle w:val="ListParagraph"/>
+        <w:numPr>
+          <w:ilvl w:val="0"/>
+          <w:numId w:val="1"/>
+        </w:numPr>
+        <w:tabs>
+          <w:tab w:val="right" w:pos="9975"/>
+        </w:tabs>
+      </w:pPr>
+      <w:r>
+        <w:t>Grade submitted exercises(check for same answers)</w:t>
+      </w:r>
+    </w:p>
+    <w:p>
+      <w:pPr>
+        <w:pStyle w:val="ListParagraph"/>
+        <w:numPr>
+          <w:ilvl w:val="0"/>
+          <w:numId w:val="1"/>
+        </w:numPr>
+        <w:tabs>
+          <w:tab w:val="right" w:pos="9975"/>
+        </w:tabs>
+      </w:pPr>
+      <w:r>
+        <w:t>email grades button</w:t>
+      </w:r>
+    </w:p>
+    <w:p>
+      <w:pPr>
+        <w:pStyle w:val="ListParagraph"/>
+        <w:numPr>
+          <w:ilvl w:val="0"/>
+          <w:numId w:val="1"/>
+        </w:numPr>
+        <w:tabs>
+          <w:tab w:val="right" w:pos="9975"/>
+        </w:tabs>
+      </w:pPr>
+      <w:r>
+        <w:t>download to CSV</w:t>
+      </w:r>
+    </w:p>
+    <w:p>
+      <w:pPr>
+        <w:pStyle w:val="ListParagraph"/>
+        <w:numPr>
+          <w:ilvl w:val="0"/>
+          <w:numId w:val="1"/>
+        </w:numPr>
+        <w:tabs>
+          <w:tab w:val="right" w:pos="9975"/>
+        </w:tabs>
+      </w:pPr>
+      <w:r>
+        <w:t>Edit security documentation</w:t>
+      </w:r>
+    </w:p>
+    <w:p>
+      <w:pPr>
+        <w:pStyle w:val="ListParagraph"/>
+        <w:numPr>
+          <w:ilvl w:val="0"/>
+          <w:numId w:val="1"/>
+        </w:numPr>
+        <w:tabs>
+          <w:tab w:val="right" w:pos="9975"/>
+        </w:tabs>
+      </w:pPr>
+      <w:r>
+        <w:t xml:space="preserve">Edit final proposal </w:t>
       </w:r>
       <w:bookmarkStart w:id="0" w:name="_GoBack"/>
       <w:bookmarkEnd w:id="0"/>
-      <w:r>
-        <w:t xml:space="preserve"> make hash value and copy it in upon creation</w:t>
-      </w:r>
-    </w:p>
-    <w:p>
-      <w:pPr>
-        <w:pStyle w:val="ListParagraph"/>
-        <w:numPr>
-          <w:ilvl w:val="0"/>
-          <w:numId w:val="1"/>
-        </w:numPr>
-        <w:tabs>
-          <w:tab w:val="right" w:pos="9975"/>
-        </w:tabs>
-      </w:pPr>
-      <w:r>
-        <w:t>port allocator</w:t>
-      </w:r>
-    </w:p>
-    <w:p>
-      <w:pPr>
-        <w:pStyle w:val="ListParagraph"/>
-        <w:numPr>
-          <w:ilvl w:val="0"/>
-          <w:numId w:val="1"/>
-        </w:numPr>
-        <w:tabs>
-          <w:tab w:val="right" w:pos="9975"/>
-        </w:tabs>
-      </w:pPr>
-      <w:proofErr w:type="spellStart"/>
-      <w:r>
-        <w:t>sql</w:t>
-      </w:r>
-      <w:proofErr w:type="spellEnd"/>
-      <w:r>
-        <w:t xml:space="preserve"> injection exercise</w:t>
-      </w:r>
-    </w:p>
-    <w:p>
-      <w:pPr>
-        <w:pStyle w:val="ListParagraph"/>
-        <w:numPr>
-          <w:ilvl w:val="0"/>
-          <w:numId w:val="1"/>
-        </w:numPr>
-        <w:tabs>
-          <w:tab w:val="right" w:pos="9975"/>
-        </w:tabs>
-      </w:pPr>
-      <w:r>
-        <w:t>cross site scripting exercise</w:t>
-      </w:r>
-    </w:p>
-    <w:p>
-      <w:pPr>
-        <w:pStyle w:val="ListParagraph"/>
-        <w:numPr>
-          <w:ilvl w:val="0"/>
-          <w:numId w:val="1"/>
-        </w:numPr>
-        <w:tabs>
-          <w:tab w:val="right" w:pos="9975"/>
-        </w:tabs>
-      </w:pPr>
-      <w:r>
-        <w:t>buffer overflow exercise</w:t>
-      </w:r>
-    </w:p>
-    <w:p>
-      <w:pPr>
-        <w:pStyle w:val="ListParagraph"/>
-        <w:numPr>
-          <w:ilvl w:val="0"/>
-          <w:numId w:val="1"/>
-        </w:numPr>
-        <w:tabs>
-          <w:tab w:val="right" w:pos="9975"/>
-        </w:tabs>
-      </w:pPr>
-      <w:r>
-        <w:t>format string exercise</w:t>
-      </w:r>
-    </w:p>
-    <w:p>
-      <w:pPr>
-        <w:pStyle w:val="ListParagraph"/>
-        <w:numPr>
-          <w:ilvl w:val="0"/>
-          <w:numId w:val="1"/>
-        </w:numPr>
-        <w:tabs>
-          <w:tab w:val="right" w:pos="9975"/>
-        </w:tabs>
-      </w:pPr>
-      <w:r>
-        <w:t>hard coded password exercise</w:t>
-      </w:r>
-    </w:p>
-    <w:p>
-      <w:pPr>
-        <w:pStyle w:val="ListParagraph"/>
-        <w:numPr>
-          <w:ilvl w:val="0"/>
-          <w:numId w:val="1"/>
-        </w:numPr>
-        <w:tabs>
-          <w:tab w:val="right" w:pos="9975"/>
-        </w:tabs>
-      </w:pPr>
-      <w:r>
-        <w:t>make sure all of these automatically load upon startup</w:t>
-      </w:r>
-    </w:p>
-    <w:p>
-      <w:pPr>
-        <w:pStyle w:val="ListParagraph"/>
-        <w:numPr>
-          <w:ilvl w:val="0"/>
-          <w:numId w:val="1"/>
-        </w:numPr>
-        <w:tabs>
-          <w:tab w:val="right" w:pos="9975"/>
-        </w:tabs>
-      </w:pPr>
-      <w:r>
-        <w:t>Grade submitted exercises(check for same answers)</w:t>
-      </w:r>
-    </w:p>
-    <w:p>
-      <w:pPr>
-        <w:pStyle w:val="ListParagraph"/>
-        <w:numPr>
-          <w:ilvl w:val="0"/>
-          <w:numId w:val="1"/>
-        </w:numPr>
-        <w:tabs>
-          <w:tab w:val="right" w:pos="9975"/>
-        </w:tabs>
-      </w:pPr>
-      <w:r>
-        <w:t>email grades button</w:t>
-      </w:r>
-    </w:p>
-    <w:p>
-      <w:pPr>
-        <w:pStyle w:val="ListParagraph"/>
-        <w:numPr>
-          <w:ilvl w:val="0"/>
-          <w:numId w:val="1"/>
-        </w:numPr>
-        <w:tabs>
-          <w:tab w:val="right" w:pos="9975"/>
-        </w:tabs>
-      </w:pPr>
-      <w:r>
-        <w:t>download to CSV</w:t>
-      </w:r>
     </w:p>
     <w:sectPr>
       <w:headerReference w:type="default" r:id="rId9"/>
@@ -1941,7 +1959,7 @@
 </file>
 
 <file path=customXml/item2.xml><?xml version="1.0" encoding="utf-8"?>
-<sisl xmlns:xsi="http://www.w3.org/2001/XMLSchema-instance" xmlns:xsd="http://www.w3.org/2001/XMLSchema" xmlns="http://www.boldonjames.com/2008/01/sie/internal/label" sislVersion="0" policy="cde53ac1-bf5f-4aae-9cf1-07509e23a4b0" origin="userSelected"/>
+<sisl xmlns:xsi="http://www.w3.org/2001/XMLSchema-instance" xmlns:xsd="http://www.w3.org/2001/XMLSchema" xmlns="http://www.boldonjames.com/2008/01/sie/internal/label" sislVersion="0" policy="cde53ac1-bf5f-4aae-9cf1-07509e23a4b0" origin="defaultValue"/>
 </file>
 
 <file path=customXml/itemProps1.xml><?xml version="1.0" encoding="utf-8"?>
@@ -1954,7 +1972,7 @@
 </file>
 
 <file path=customXml/itemProps2.xml><?xml version="1.0" encoding="utf-8"?>
-<ds:datastoreItem xmlns:ds="http://schemas.openxmlformats.org/officeDocument/2006/customXml" ds:itemID="{C9A30B6A-E1E5-4976-9CFA-C09E37325165}">
+<ds:datastoreItem xmlns:ds="http://schemas.openxmlformats.org/officeDocument/2006/customXml" ds:itemID="{0D62AC16-7A13-4E33-B238-79A11C2CC133}">
   <ds:schemaRefs>
     <ds:schemaRef ds:uri="http://www.w3.org/2001/XMLSchema"/>
     <ds:schemaRef ds:uri="http://www.boldonjames.com/2008/01/sie/internal/label"/>

</xml_diff>